<commit_message>
Updated lab 4 script and worksheet
</commit_message>
<xml_diff>
--- a/Week 3/Lab Week 03 Worksheet.docx
+++ b/Week 3/Lab Week 03 Worksheet.docx
@@ -2887,7 +2887,23 @@
           <w:sz w:val="22"/>
           <w:szCs w:val="22"/>
         </w:rPr>
-        <w:t>calculate the simple regression line for the student-to-teacher ratio’s effect on test scores</w:t>
+        <w:t xml:space="preserve">calculate the simple regression line for the </w:t>
+      </w:r>
+      <w:r>
+        <w:rPr>
+          <w:rFonts w:ascii="Times New Roman" w:hAnsi="Times New Roman" w:cs="Times New Roman"/>
+          <w:sz w:val="22"/>
+          <w:szCs w:val="22"/>
+        </w:rPr>
+        <w:t>expenditure per student</w:t>
+      </w:r>
+      <w:r>
+        <w:rPr>
+          <w:rFonts w:ascii="Times New Roman" w:hAnsi="Times New Roman" w:cs="Times New Roman"/>
+          <w:sz w:val="22"/>
+          <w:szCs w:val="22"/>
+        </w:rPr>
+        <w:t>’s effect on test scores</w:t>
       </w:r>
       <w:r>
         <w:rPr>
@@ -3155,7 +3171,23 @@
                             <w:sz w:val="20"/>
                             <w:szCs w:val="20"/>
                           </w:rPr>
-                          <m:t>expn,testscr</m:t>
+                          <m:t>expn</m:t>
+                        </m:r>
+                        <m:r>
+                          <w:rPr>
+                            <w:rFonts w:ascii="Cambria Math" w:hAnsi="Cambria Math" w:cs="Courier New"/>
+                            <w:sz w:val="20"/>
+                            <w:szCs w:val="20"/>
+                          </w:rPr>
+                          <m:t>_stu</m:t>
+                        </m:r>
+                        <m:r>
+                          <w:rPr>
+                            <w:rFonts w:ascii="Cambria Math" w:hAnsi="Cambria Math" w:cs="Courier New"/>
+                            <w:sz w:val="20"/>
+                            <w:szCs w:val="20"/>
+                          </w:rPr>
+                          <m:t>,testscr</m:t>
                         </m:r>
                       </m:e>
                     </m:d>
@@ -3188,6 +3220,14 @@
                             <w:szCs w:val="20"/>
                           </w:rPr>
                           <m:t>expn</m:t>
+                        </m:r>
+                        <m:r>
+                          <w:rPr>
+                            <w:rFonts w:ascii="Cambria Math" w:hAnsi="Cambria Math" w:cs="Courier New"/>
+                            <w:sz w:val="20"/>
+                            <w:szCs w:val="20"/>
+                          </w:rPr>
+                          <m:t>_stu</m:t>
                         </m:r>
                       </m:e>
                     </m:d>
@@ -13220,7 +13260,7 @@
       </w:r>
     </w:p>
     <w:sectPr>
-      <w:headerReference w:type="default" r:id="rId7"/>
+      <w:headerReference w:type="default" r:id="rId8"/>
       <w:pgSz w:w="12240" w:h="15840"/>
       <w:pgMar w:top="1440" w:right="1800" w:bottom="1440" w:left="1800" w:header="720" w:footer="720" w:gutter="0"/>
       <w:cols w:space="720"/>
@@ -13856,6 +13896,7 @@
     <w:lsdException w:name="HTML Sample" w:semiHidden="1" w:unhideWhenUsed="1"/>
     <w:lsdException w:name="HTML Typewriter" w:semiHidden="1" w:unhideWhenUsed="1"/>
     <w:lsdException w:name="HTML Variable" w:semiHidden="1" w:unhideWhenUsed="1"/>
+    <w:lsdException w:name="Normal Table" w:semiHidden="1" w:unhideWhenUsed="1"/>
     <w:lsdException w:name="annotation subject" w:semiHidden="1" w:unhideWhenUsed="1"/>
     <w:lsdException w:name="No List" w:semiHidden="1" w:unhideWhenUsed="1"/>
     <w:lsdException w:name="Outline List 1" w:semiHidden="1" w:unhideWhenUsed="1"/>
@@ -13898,8 +13939,11 @@
     <w:lsdException w:name="Table Contemporary" w:semiHidden="1" w:unhideWhenUsed="1"/>
     <w:lsdException w:name="Table Elegant" w:semiHidden="1" w:unhideWhenUsed="1"/>
     <w:lsdException w:name="Table Professional" w:semiHidden="1" w:unhideWhenUsed="1"/>
+    <w:lsdException w:name="Table Subtle 1" w:semiHidden="1" w:unhideWhenUsed="1"/>
     <w:lsdException w:name="Table Subtle 2" w:semiHidden="1" w:unhideWhenUsed="1"/>
     <w:lsdException w:name="Table Web 1" w:semiHidden="1" w:unhideWhenUsed="1"/>
+    <w:lsdException w:name="Table Web 2" w:semiHidden="1" w:unhideWhenUsed="1"/>
+    <w:lsdException w:name="Table Web 3" w:semiHidden="1" w:unhideWhenUsed="1"/>
     <w:lsdException w:name="Balloon Text" w:semiHidden="1" w:unhideWhenUsed="1"/>
     <w:lsdException w:name="Table Grid" w:uiPriority="59"/>
     <w:lsdException w:name="Table Theme" w:semiHidden="1" w:unhideWhenUsed="1"/>
@@ -14681,4 +14725,16 @@
   </a:objectDefaults>
   <a:extraClrSchemeLst/>
 </a:theme>
+</file>
+
+<file path=customXml/item1.xml><?xml version="1.0" encoding="utf-8"?>
+<b:Sources xmlns:b="http://schemas.openxmlformats.org/officeDocument/2006/bibliography" xmlns="http://schemas.openxmlformats.org/officeDocument/2006/bibliography" SelectedStyle="\APASixthEditionOfficeOnline.xsl" StyleName="APA" Version="6"/>
+</file>
+
+<file path=customXml/itemProps1.xml><?xml version="1.0" encoding="utf-8"?>
+<ds:datastoreItem xmlns:ds="http://schemas.openxmlformats.org/officeDocument/2006/customXml" ds:itemID="{10808046-48BD-4A18-A839-97C7DEBF56F2}">
+  <ds:schemaRefs>
+    <ds:schemaRef ds:uri="http://schemas.openxmlformats.org/officeDocument/2006/bibliography"/>
+  </ds:schemaRefs>
+</ds:datastoreItem>
 </file>
</xml_diff>